<commit_message>
Completed summaries transferred to git for Bryant
</commit_message>
<xml_diff>
--- a/CMQA/Requirements Verification Matrix/Bryant Summaries/Bryant Summaries.docx
+++ b/CMQA/Requirements Verification Matrix/Bryant Summaries/Bryant Summaries.docx
@@ -1,6 +1,6 @@
 
 <file path=word/document.xml><?xml version="1.0" encoding="utf-8"?>
-<w:document xmlns:ve="http://schemas.openxmlformats.org/markup-compatibility/2006" xmlns:o="urn:schemas-microsoft-com:office:office" xmlns:r="http://schemas.openxmlformats.org/officeDocument/2006/relationships" xmlns:m="http://schemas.openxmlformats.org/officeDocument/2006/math" xmlns:v="urn:schemas-microsoft-com:vml" xmlns:wp="http://schemas.openxmlformats.org/drawingml/2006/wordprocessingDrawing" xmlns:w10="urn:schemas-microsoft-com:office:word" xmlns:w="http://schemas.openxmlformats.org/wordprocessingml/2006/main" xmlns:wne="http://schemas.microsoft.com/office/word/2006/wordml">
+<w:document xmlns:wpc="http://schemas.microsoft.com/office/word/2010/wordprocessingCanvas" xmlns:mc="http://schemas.openxmlformats.org/markup-compatibility/2006" xmlns:o="urn:schemas-microsoft-com:office:office" xmlns:r="http://schemas.openxmlformats.org/officeDocument/2006/relationships" xmlns:m="http://schemas.openxmlformats.org/officeDocument/2006/math" xmlns:v="urn:schemas-microsoft-com:vml" xmlns:wp14="http://schemas.microsoft.com/office/word/2010/wordprocessingDrawing" xmlns:wp="http://schemas.openxmlformats.org/drawingml/2006/wordprocessingDrawing" xmlns:w10="urn:schemas-microsoft-com:office:word" xmlns:w="http://schemas.openxmlformats.org/wordprocessingml/2006/main" xmlns:w14="http://schemas.microsoft.com/office/word/2010/wordml" xmlns:wpg="http://schemas.microsoft.com/office/word/2010/wordprocessingGroup" xmlns:wpi="http://schemas.microsoft.com/office/word/2010/wordprocessingInk" xmlns:wne="http://schemas.microsoft.com/office/word/2006/wordml" xmlns:wps="http://schemas.microsoft.com/office/word/2010/wordprocessingShape" mc:Ignorable="w14 wp14">
   <w:body>
     <w:p>
       <w:r>
@@ -15,15 +15,15 @@
           <w:numId w:val="2"/>
         </w:numPr>
         <w:rPr>
-          <w:lang w:eastAsia="en-US" w:bidi="ar-SA"/>
-        </w:rPr>
-      </w:pPr>
-      <w:r>
-        <w:rPr>
-          <w:b/>
-          <w:lang w:eastAsia="en-US" w:bidi="ar-SA"/>
-        </w:rPr>
-        <w:t>Title Here</w:t>
+          <w:b/>
+          <w:lang w:eastAsia="en-US" w:bidi="ar-SA"/>
+        </w:rPr>
+      </w:pPr>
+      <w:r>
+        <w:rPr>
+          <w:b/>
+        </w:rPr>
+        <w:t>The +Y/-Y Faces of any CubeSat structure shall have a length of 100 mm</w:t>
       </w:r>
     </w:p>
     <w:p>
@@ -49,15 +49,15 @@
           <w:numId w:val="2"/>
         </w:numPr>
         <w:rPr>
-          <w:lang w:eastAsia="en-US" w:bidi="ar-SA"/>
-        </w:rPr>
-      </w:pPr>
-      <w:r>
-        <w:rPr>
-          <w:b/>
-          <w:lang w:eastAsia="en-US" w:bidi="ar-SA"/>
-        </w:rPr>
-        <w:t>Title Here</w:t>
+          <w:b/>
+          <w:lang w:eastAsia="en-US" w:bidi="ar-SA"/>
+        </w:rPr>
+      </w:pPr>
+      <w:r>
+        <w:rPr>
+          <w:b/>
+        </w:rPr>
+        <w:t>The payload shall be capable of determining relative distance between two spacecraft</w:t>
       </w:r>
     </w:p>
     <w:p>
@@ -65,14 +65,15 @@
         <w:pStyle w:val="BodyText"/>
         <w:ind w:left="720"/>
         <w:rPr>
-          <w:lang w:eastAsia="en-US" w:bidi="ar-SA"/>
-        </w:rPr>
-      </w:pPr>
-      <w:r>
-        <w:rPr>
-          <w:lang w:eastAsia="en-US" w:bidi="ar-SA"/>
-        </w:rPr>
-        <w:t>Description Here</w:t>
+          <w:sz w:val="22"/>
+          <w:lang w:eastAsia="en-US" w:bidi="ar-SA"/>
+        </w:rPr>
+      </w:pPr>
+      <w:r>
+        <w:rPr>
+          <w:sz w:val="22"/>
+        </w:rPr>
+        <w:t>This requirement comes from the need to determine the relative distance between the two spacecraft as they separate for navigation purposes. The payload must be able to measure this distance. This requirement will be satisfied by demonstrating this capability prior to integration into the launch vehicle.</w:t>
       </w:r>
     </w:p>
     <w:p>
@@ -84,15 +85,30 @@
         </w:numPr>
         <w:ind w:left="2160" w:hanging="1800"/>
         <w:rPr>
-          <w:lang w:eastAsia="en-US" w:bidi="ar-SA"/>
-        </w:rPr>
-      </w:pPr>
-      <w:r>
-        <w:rPr>
-          <w:b/>
-          <w:lang w:eastAsia="en-US" w:bidi="ar-SA"/>
-        </w:rPr>
-        <w:t>Title Here</w:t>
+          <w:b/>
+          <w:lang w:eastAsia="en-US" w:bidi="ar-SA"/>
+        </w:rPr>
+      </w:pPr>
+      <w:r>
+        <w:rPr>
+          <w:b/>
+        </w:rPr>
+        <w:t>CubeSat system shall be capable of recording relative displacement data</w:t>
+      </w:r>
+    </w:p>
+    <w:p>
+      <w:pPr>
+        <w:pStyle w:val="ListParagraph"/>
+        <w:spacing w:after="0" w:line="240" w:lineRule="auto"/>
+        <w:rPr>
+          <w:rFonts w:ascii="Times New Roman" w:hAnsi="Times New Roman" w:cs="Times New Roman"/>
+        </w:rPr>
+      </w:pPr>
+      <w:r>
+        <w:rPr>
+          <w:rFonts w:ascii="Times New Roman" w:hAnsi="Times New Roman" w:cs="Times New Roman"/>
+        </w:rPr>
+        <w:t>This requirement comes from RCL-PLD-RVM1 as a way to store the data received. This will be satisfied by demonstrating this capability prior to integration into the launch vehicle.</w:t>
       </w:r>
     </w:p>
     <w:p>
@@ -103,12 +119,6 @@
           <w:lang w:eastAsia="en-US" w:bidi="ar-SA"/>
         </w:rPr>
       </w:pPr>
-      <w:r>
-        <w:rPr>
-          <w:lang w:eastAsia="en-US" w:bidi="ar-SA"/>
-        </w:rPr>
-        <w:t>Description Here</w:t>
-      </w:r>
     </w:p>
     <w:p>
       <w:pPr>
@@ -119,15 +129,15 @@
         </w:numPr>
         <w:ind w:left="2160" w:hanging="1800"/>
         <w:rPr>
-          <w:lang w:eastAsia="en-US" w:bidi="ar-SA"/>
-        </w:rPr>
-      </w:pPr>
-      <w:r>
-        <w:rPr>
-          <w:b/>
-          <w:lang w:eastAsia="en-US" w:bidi="ar-SA"/>
-        </w:rPr>
-        <w:t>Title Here</w:t>
+          <w:b/>
+          <w:lang w:eastAsia="en-US" w:bidi="ar-SA"/>
+        </w:rPr>
+      </w:pPr>
+      <w:r>
+        <w:rPr>
+          <w:b/>
+        </w:rPr>
+        <w:t>Low friction, 2D testing of the CubeSat system release mechanism shall be conducted</w:t>
       </w:r>
     </w:p>
     <w:p>
@@ -135,14 +145,15 @@
         <w:pStyle w:val="BodyText"/>
         <w:ind w:left="720"/>
         <w:rPr>
-          <w:lang w:eastAsia="en-US" w:bidi="ar-SA"/>
-        </w:rPr>
-      </w:pPr>
-      <w:r>
-        <w:rPr>
-          <w:lang w:eastAsia="en-US" w:bidi="ar-SA"/>
-        </w:rPr>
-        <w:t>Description Here</w:t>
+          <w:sz w:val="22"/>
+          <w:lang w:eastAsia="en-US" w:bidi="ar-SA"/>
+        </w:rPr>
+      </w:pPr>
+      <w:r>
+        <w:rPr>
+          <w:sz w:val="22"/>
+        </w:rPr>
+        <w:t>This requirement comes from the need of the spacecraft to separate to conduct its mission. This can be verified by the constructed FRED system. (Frictionally Reduced Environment Dynamics)</w:t>
       </w:r>
     </w:p>
     <w:p>
@@ -154,15 +165,15 @@
         </w:numPr>
         <w:ind w:left="2160" w:hanging="1800"/>
         <w:rPr>
-          <w:lang w:eastAsia="en-US" w:bidi="ar-SA"/>
-        </w:rPr>
-      </w:pPr>
-      <w:r>
-        <w:rPr>
-          <w:b/>
-          <w:lang w:eastAsia="en-US" w:bidi="ar-SA"/>
-        </w:rPr>
-        <w:t>Title Here</w:t>
+          <w:b/>
+          <w:lang w:eastAsia="en-US" w:bidi="ar-SA"/>
+        </w:rPr>
+      </w:pPr>
+      <w:r>
+        <w:rPr>
+          <w:b/>
+        </w:rPr>
+        <w:t>Pressure Vessels shall have a factor of safely no less than 4</w:t>
       </w:r>
     </w:p>
     <w:p>
@@ -170,14 +181,15 @@
         <w:pStyle w:val="BodyText"/>
         <w:ind w:left="720"/>
         <w:rPr>
-          <w:lang w:eastAsia="en-US" w:bidi="ar-SA"/>
-        </w:rPr>
-      </w:pPr>
-      <w:r>
-        <w:rPr>
-          <w:lang w:eastAsia="en-US" w:bidi="ar-SA"/>
-        </w:rPr>
-        <w:t>Description Here</w:t>
+          <w:sz w:val="22"/>
+          <w:lang w:eastAsia="en-US" w:bidi="ar-SA"/>
+        </w:rPr>
+      </w:pPr>
+      <w:r>
+        <w:rPr>
+          <w:sz w:val="22"/>
+        </w:rPr>
+        <w:t>This requirement comes from the document of CubeSat design specification Rev12 2.1.4.1. This can be verified by calculations of the pressure of the pressure vessel.</w:t>
       </w:r>
     </w:p>
     <w:p>
@@ -189,15 +201,15 @@
         </w:numPr>
         <w:ind w:left="2160" w:hanging="1800"/>
         <w:rPr>
-          <w:lang w:eastAsia="en-US" w:bidi="ar-SA"/>
-        </w:rPr>
-      </w:pPr>
-      <w:r>
-        <w:rPr>
-          <w:b/>
-          <w:lang w:eastAsia="en-US" w:bidi="ar-SA"/>
-        </w:rPr>
-        <w:t>Title Here</w:t>
+          <w:b/>
+          <w:lang w:eastAsia="en-US" w:bidi="ar-SA"/>
+        </w:rPr>
+      </w:pPr>
+      <w:r>
+        <w:rPr>
+          <w:b/>
+        </w:rPr>
+        <w:t>Low friction, 2D dynamic thrust testing shall be conducted on the propulsion system</w:t>
       </w:r>
     </w:p>
     <w:p>
@@ -205,14 +217,23 @@
         <w:pStyle w:val="BodyText"/>
         <w:ind w:left="720"/>
         <w:rPr>
-          <w:lang w:eastAsia="en-US" w:bidi="ar-SA"/>
-        </w:rPr>
-      </w:pPr>
-      <w:r>
-        <w:rPr>
-          <w:lang w:eastAsia="en-US" w:bidi="ar-SA"/>
-        </w:rPr>
-        <w:t>Description Here</w:t>
+          <w:sz w:val="22"/>
+          <w:lang w:eastAsia="en-US" w:bidi="ar-SA"/>
+        </w:rPr>
+      </w:pPr>
+      <w:r>
+        <w:rPr>
+          <w:sz w:val="22"/>
+        </w:rPr>
+        <w:t xml:space="preserve">This requirement comes from the need of the spacecraft to use propulsion to complete its mission. This can be verified by the constructed FRED system. (Frictionally Reduced Environment </w:t>
+      </w:r>
+      <w:bookmarkStart w:id="0" w:name="_GoBack"/>
+      <w:bookmarkEnd w:id="0"/>
+      <w:r>
+        <w:rPr>
+          <w:sz w:val="22"/>
+        </w:rPr>
+        <w:t>Dynamics)</w:t>
       </w:r>
     </w:p>
     <w:p>
@@ -224,15 +245,15 @@
         </w:numPr>
         <w:ind w:left="2160" w:hanging="1800"/>
         <w:rPr>
-          <w:lang w:eastAsia="en-US" w:bidi="ar-SA"/>
-        </w:rPr>
-      </w:pPr>
-      <w:r>
-        <w:rPr>
-          <w:b/>
-          <w:lang w:eastAsia="en-US" w:bidi="ar-SA"/>
-        </w:rPr>
-        <w:t>Title Here</w:t>
+          <w:b/>
+          <w:lang w:eastAsia="en-US" w:bidi="ar-SA"/>
+        </w:rPr>
+      </w:pPr>
+      <w:r>
+        <w:rPr>
+          <w:b/>
+        </w:rPr>
+        <w:t>CubeSat system shall not broadcast in RF until ejection +45 minutes</w:t>
       </w:r>
     </w:p>
     <w:p>
@@ -240,14 +261,15 @@
         <w:pStyle w:val="BodyText"/>
         <w:ind w:left="720"/>
         <w:rPr>
-          <w:lang w:eastAsia="en-US" w:bidi="ar-SA"/>
-        </w:rPr>
-      </w:pPr>
-      <w:r>
-        <w:rPr>
-          <w:lang w:eastAsia="en-US" w:bidi="ar-SA"/>
-        </w:rPr>
-        <w:t>Description Here</w:t>
+          <w:sz w:val="22"/>
+          <w:lang w:eastAsia="en-US" w:bidi="ar-SA"/>
+        </w:rPr>
+      </w:pPr>
+      <w:r>
+        <w:rPr>
+          <w:sz w:val="22"/>
+        </w:rPr>
+        <w:t>This requirement comes from the launch service provider document. This can be verified by the day in the life test performed before integration.</w:t>
       </w:r>
     </w:p>
     <w:p>
@@ -259,15 +281,30 @@
         </w:numPr>
         <w:ind w:left="2160" w:hanging="1800"/>
         <w:rPr>
-          <w:lang w:eastAsia="en-US" w:bidi="ar-SA"/>
-        </w:rPr>
-      </w:pPr>
-      <w:r>
-        <w:rPr>
-          <w:b/>
-          <w:lang w:eastAsia="en-US" w:bidi="ar-SA"/>
-        </w:rPr>
-        <w:t>Title Here</w:t>
+          <w:b/>
+          <w:lang w:eastAsia="en-US" w:bidi="ar-SA"/>
+        </w:rPr>
+      </w:pPr>
+      <w:r>
+        <w:rPr>
+          <w:b/>
+        </w:rPr>
+        <w:t>CubeSat system shall not release deployables until ejection +45 minutes</w:t>
+      </w:r>
+    </w:p>
+    <w:p>
+      <w:pPr>
+        <w:pStyle w:val="ListParagraph"/>
+        <w:spacing w:line="240" w:lineRule="auto"/>
+        <w:rPr>
+          <w:rFonts w:ascii="Times New Roman" w:hAnsi="Times New Roman" w:cs="Times New Roman"/>
+        </w:rPr>
+      </w:pPr>
+      <w:r>
+        <w:rPr>
+          <w:rFonts w:ascii="Times New Roman" w:hAnsi="Times New Roman" w:cs="Times New Roman"/>
+        </w:rPr>
+        <w:t>This requirement comes from the launch service provider document. This can be verified by the day in the life test performed before integration.</w:t>
       </w:r>
     </w:p>
     <w:p>
@@ -278,12 +315,6 @@
           <w:lang w:eastAsia="en-US" w:bidi="ar-SA"/>
         </w:rPr>
       </w:pPr>
-      <w:r>
-        <w:rPr>
-          <w:lang w:eastAsia="en-US" w:bidi="ar-SA"/>
-        </w:rPr>
-        <w:t>Description Here</w:t>
-      </w:r>
     </w:p>
     <w:p>
       <w:r>
@@ -302,7 +333,7 @@
 </file>
 
 <file path=word/numbering.xml><?xml version="1.0" encoding="utf-8"?>
-<w:numbering xmlns:ve="http://schemas.openxmlformats.org/markup-compatibility/2006" xmlns:o="urn:schemas-microsoft-com:office:office" xmlns:r="http://schemas.openxmlformats.org/officeDocument/2006/relationships" xmlns:m="http://schemas.openxmlformats.org/officeDocument/2006/math" xmlns:v="urn:schemas-microsoft-com:vml" xmlns:wp="http://schemas.openxmlformats.org/drawingml/2006/wordprocessingDrawing" xmlns:w10="urn:schemas-microsoft-com:office:word" xmlns:w="http://schemas.openxmlformats.org/wordprocessingml/2006/main" xmlns:wne="http://schemas.microsoft.com/office/word/2006/wordml">
+<w:numbering xmlns:wpc="http://schemas.microsoft.com/office/word/2010/wordprocessingCanvas" xmlns:mc="http://schemas.openxmlformats.org/markup-compatibility/2006" xmlns:o="urn:schemas-microsoft-com:office:office" xmlns:r="http://schemas.openxmlformats.org/officeDocument/2006/relationships" xmlns:m="http://schemas.openxmlformats.org/officeDocument/2006/math" xmlns:v="urn:schemas-microsoft-com:vml" xmlns:wp14="http://schemas.microsoft.com/office/word/2010/wordprocessingDrawing" xmlns:wp="http://schemas.openxmlformats.org/drawingml/2006/wordprocessingDrawing" xmlns:w10="urn:schemas-microsoft-com:office:word" xmlns:w="http://schemas.openxmlformats.org/wordprocessingml/2006/main" xmlns:w14="http://schemas.microsoft.com/office/word/2010/wordml" xmlns:wpg="http://schemas.microsoft.com/office/word/2010/wordprocessingGroup" xmlns:wpi="http://schemas.microsoft.com/office/word/2010/wordprocessingInk" xmlns:wne="http://schemas.microsoft.com/office/word/2006/wordml" xmlns:wps="http://schemas.microsoft.com/office/word/2010/wordprocessingShape" mc:Ignorable="w14 wp14">
   <w:abstractNum w:abstractNumId="0">
     <w:nsid w:val="0BE44B35"/>
     <w:multiLevelType w:val="hybridMultilevel"/>
@@ -493,7 +524,7 @@
 </file>
 
 <file path=word/styles.xml><?xml version="1.0" encoding="utf-8"?>
-<w:styles xmlns:r="http://schemas.openxmlformats.org/officeDocument/2006/relationships" xmlns:w="http://schemas.openxmlformats.org/wordprocessingml/2006/main">
+<w:styles xmlns:mc="http://schemas.openxmlformats.org/markup-compatibility/2006" xmlns:r="http://schemas.openxmlformats.org/officeDocument/2006/relationships" xmlns:w="http://schemas.openxmlformats.org/wordprocessingml/2006/main" xmlns:w14="http://schemas.microsoft.com/office/word/2010/wordml" mc:Ignorable="w14">
   <w:docDefaults>
     <w:rPrDefault>
       <w:rPr>
@@ -694,7 +725,6 @@
     <w:uiPriority w:val="99"/>
     <w:semiHidden/>
     <w:unhideWhenUsed/>
-    <w:qFormat/>
     <w:tblPr>
       <w:tblInd w:w="0" w:type="dxa"/>
       <w:tblCellMar>
@@ -769,6 +799,196 @@
     <w:rPr>
       <w:rFonts w:ascii="Calibri" w:eastAsia="Times New Roman" w:hAnsi="Calibri" w:cs="Calibri"/>
     </w:rPr>
+  </w:style>
+</w:styles>
+</file>
+
+<file path=word/stylesWithEffects.xml><?xml version="1.0" encoding="utf-8"?>
+<w:styles xmlns:wpc="http://schemas.microsoft.com/office/word/2010/wordprocessingCanvas" xmlns:mc="http://schemas.openxmlformats.org/markup-compatibility/2006" xmlns:o="urn:schemas-microsoft-com:office:office" xmlns:r="http://schemas.openxmlformats.org/officeDocument/2006/relationships" xmlns:m="http://schemas.openxmlformats.org/officeDocument/2006/math" xmlns:v="urn:schemas-microsoft-com:vml" xmlns:wp14="http://schemas.microsoft.com/office/word/2010/wordprocessingDrawing" xmlns:wp="http://schemas.openxmlformats.org/drawingml/2006/wordprocessingDrawing" xmlns:w10="urn:schemas-microsoft-com:office:word" xmlns:w="http://schemas.openxmlformats.org/wordprocessingml/2006/main" xmlns:w14="http://schemas.microsoft.com/office/word/2010/wordml" xmlns:wpg="http://schemas.microsoft.com/office/word/2010/wordprocessingGroup" xmlns:wpi="http://schemas.microsoft.com/office/word/2010/wordprocessingInk" xmlns:wne="http://schemas.microsoft.com/office/word/2006/wordml" xmlns:wps="http://schemas.microsoft.com/office/word/2010/wordprocessingShape" mc:Ignorable="w14 wp14">
+  <w:docDefaults>
+    <w:rPrDefault>
+      <w:rPr>
+        <w:rFonts w:asciiTheme="minorHAnsi" w:eastAsiaTheme="minorEastAsia" w:hAnsiTheme="minorHAnsi" w:cstheme="minorBidi"/>
+        <w:sz w:val="22"/>
+        <w:szCs w:val="22"/>
+        <w:lang w:val="en-US" w:eastAsia="en-US" w:bidi="ar-SA"/>
+      </w:rPr>
+    </w:rPrDefault>
+    <w:pPrDefault>
+      <w:pPr>
+        <w:spacing w:after="200" w:line="276" w:lineRule="auto"/>
+      </w:pPr>
+    </w:pPrDefault>
+  </w:docDefaults>
+  <w:latentStyles w:defLockedState="0" w:defUIPriority="99" w:defSemiHidden="1" w:defUnhideWhenUsed="1" w:defQFormat="0" w:count="267">
+    <w:lsdException w:name="Normal" w:semiHidden="0" w:uiPriority="0" w:unhideWhenUsed="0" w:qFormat="1"/>
+    <w:lsdException w:name="heading 1" w:semiHidden="0" w:uiPriority="9" w:unhideWhenUsed="0" w:qFormat="1"/>
+    <w:lsdException w:name="heading 2" w:uiPriority="9" w:qFormat="1"/>
+    <w:lsdException w:name="heading 3" w:uiPriority="9" w:qFormat="1"/>
+    <w:lsdException w:name="heading 4" w:uiPriority="9" w:qFormat="1"/>
+    <w:lsdException w:name="heading 5" w:uiPriority="9" w:qFormat="1"/>
+    <w:lsdException w:name="heading 6" w:uiPriority="9" w:qFormat="1"/>
+    <w:lsdException w:name="heading 7" w:uiPriority="9" w:qFormat="1"/>
+    <w:lsdException w:name="heading 8" w:uiPriority="9" w:qFormat="1"/>
+    <w:lsdException w:name="heading 9" w:uiPriority="9" w:qFormat="1"/>
+    <w:lsdException w:name="toc 1" w:uiPriority="39"/>
+    <w:lsdException w:name="toc 2" w:uiPriority="39"/>
+    <w:lsdException w:name="toc 3" w:uiPriority="39"/>
+    <w:lsdException w:name="toc 4" w:uiPriority="39"/>
+    <w:lsdException w:name="toc 5" w:uiPriority="39"/>
+    <w:lsdException w:name="toc 6" w:uiPriority="39"/>
+    <w:lsdException w:name="toc 7" w:uiPriority="39"/>
+    <w:lsdException w:name="toc 8" w:uiPriority="39"/>
+    <w:lsdException w:name="toc 9" w:uiPriority="39"/>
+    <w:lsdException w:name="caption" w:uiPriority="35" w:qFormat="1"/>
+    <w:lsdException w:name="Title" w:semiHidden="0" w:uiPriority="10" w:unhideWhenUsed="0" w:qFormat="1"/>
+    <w:lsdException w:name="Default Paragraph Font" w:uiPriority="1"/>
+    <w:lsdException w:name="Subtitle" w:semiHidden="0" w:uiPriority="11" w:unhideWhenUsed="0" w:qFormat="1"/>
+    <w:lsdException w:name="Strong" w:semiHidden="0" w:uiPriority="22" w:unhideWhenUsed="0" w:qFormat="1"/>
+    <w:lsdException w:name="Emphasis" w:semiHidden="0" w:uiPriority="20" w:unhideWhenUsed="0" w:qFormat="1"/>
+    <w:lsdException w:name="Table Grid" w:semiHidden="0" w:uiPriority="59" w:unhideWhenUsed="0"/>
+    <w:lsdException w:name="Placeholder Text" w:unhideWhenUsed="0"/>
+    <w:lsdException w:name="No Spacing" w:semiHidden="0" w:uiPriority="1" w:unhideWhenUsed="0" w:qFormat="1"/>
+    <w:lsdException w:name="Light Shading" w:semiHidden="0" w:uiPriority="60" w:unhideWhenUsed="0"/>
+    <w:lsdException w:name="Light List" w:semiHidden="0" w:uiPriority="61" w:unhideWhenUsed="0"/>
+    <w:lsdException w:name="Light Grid" w:semiHidden="0" w:uiPriority="62" w:unhideWhenUsed="0"/>
+    <w:lsdException w:name="Medium Shading 1" w:semiHidden="0" w:uiPriority="63" w:unhideWhenUsed="0"/>
+    <w:lsdException w:name="Medium Shading 2" w:semiHidden="0" w:uiPriority="64" w:unhideWhenUsed="0"/>
+    <w:lsdException w:name="Medium List 1" w:semiHidden="0" w:uiPriority="65" w:unhideWhenUsed="0"/>
+    <w:lsdException w:name="Medium List 2" w:semiHidden="0" w:uiPriority="66" w:unhideWhenUsed="0"/>
+    <w:lsdException w:name="Medium Grid 1" w:semiHidden="0" w:uiPriority="67" w:unhideWhenUsed="0"/>
+    <w:lsdException w:name="Medium Grid 2" w:semiHidden="0" w:uiPriority="68" w:unhideWhenUsed="0"/>
+    <w:lsdException w:name="Medium Grid 3" w:semiHidden="0" w:uiPriority="69" w:unhideWhenUsed="0"/>
+    <w:lsdException w:name="Dark List" w:semiHidden="0" w:uiPriority="70" w:unhideWhenUsed="0"/>
+    <w:lsdException w:name="Colorful Shading" w:semiHidden="0" w:uiPriority="71" w:unhideWhenUsed="0"/>
+    <w:lsdException w:name="Colorful List" w:semiHidden="0" w:uiPriority="72" w:unhideWhenUsed="0"/>
+    <w:lsdException w:name="Colorful Grid" w:semiHidden="0" w:uiPriority="73" w:unhideWhenUsed="0"/>
+    <w:lsdException w:name="Light Shading Accent 1" w:semiHidden="0" w:uiPriority="60" w:unhideWhenUsed="0"/>
+    <w:lsdException w:name="Light List Accent 1" w:semiHidden="0" w:uiPriority="61" w:unhideWhenUsed="0"/>
+    <w:lsdException w:name="Light Grid Accent 1" w:semiHidden="0" w:uiPriority="62" w:unhideWhenUsed="0"/>
+    <w:lsdException w:name="Medium Shading 1 Accent 1" w:semiHidden="0" w:uiPriority="63" w:unhideWhenUsed="0"/>
+    <w:lsdException w:name="Medium Shading 2 Accent 1" w:semiHidden="0" w:uiPriority="64" w:unhideWhenUsed="0"/>
+    <w:lsdException w:name="Medium List 1 Accent 1" w:semiHidden="0" w:uiPriority="65" w:unhideWhenUsed="0"/>
+    <w:lsdException w:name="Revision" w:unhideWhenUsed="0"/>
+    <w:lsdException w:name="List Paragraph" w:semiHidden="0" w:uiPriority="34" w:unhideWhenUsed="0" w:qFormat="1"/>
+    <w:lsdException w:name="Quote" w:semiHidden="0" w:uiPriority="29" w:unhideWhenUsed="0" w:qFormat="1"/>
+    <w:lsdException w:name="Intense Quote" w:semiHidden="0" w:uiPriority="30" w:unhideWhenUsed="0" w:qFormat="1"/>
+    <w:lsdException w:name="Medium List 2 Accent 1" w:semiHidden="0" w:uiPriority="66" w:unhideWhenUsed="0"/>
+    <w:lsdException w:name="Medium Grid 1 Accent 1" w:semiHidden="0" w:uiPriority="67" w:unhideWhenUsed="0"/>
+    <w:lsdException w:name="Medium Grid 2 Accent 1" w:semiHidden="0" w:uiPriority="68" w:unhideWhenUsed="0"/>
+    <w:lsdException w:name="Medium Grid 3 Accent 1" w:semiHidden="0" w:uiPriority="69" w:unhideWhenUsed="0"/>
+    <w:lsdException w:name="Dark List Accent 1" w:semiHidden="0" w:uiPriority="70" w:unhideWhenUsed="0"/>
+    <w:lsdException w:name="Colorful Shading Accent 1" w:semiHidden="0" w:uiPriority="71" w:unhideWhenUsed="0"/>
+    <w:lsdException w:name="Colorful List Accent 1" w:semiHidden="0" w:uiPriority="72" w:unhideWhenUsed="0"/>
+    <w:lsdException w:name="Colorful Grid Accent 1" w:semiHidden="0" w:uiPriority="73" w:unhideWhenUsed="0"/>
+    <w:lsdException w:name="Light Shading Accent 2" w:semiHidden="0" w:uiPriority="60" w:unhideWhenUsed="0"/>
+    <w:lsdException w:name="Light List Accent 2" w:semiHidden="0" w:uiPriority="61" w:unhideWhenUsed="0"/>
+    <w:lsdException w:name="Light Grid Accent 2" w:semiHidden="0" w:uiPriority="62" w:unhideWhenUsed="0"/>
+    <w:lsdException w:name="Medium Shading 1 Accent 2" w:semiHidden="0" w:uiPriority="63" w:unhideWhenUsed="0"/>
+    <w:lsdException w:name="Medium Shading 2 Accent 2" w:semiHidden="0" w:uiPriority="64" w:unhideWhenUsed="0"/>
+    <w:lsdException w:name="Medium List 1 Accent 2" w:semiHidden="0" w:uiPriority="65" w:unhideWhenUsed="0"/>
+    <w:lsdException w:name="Medium List 2 Accent 2" w:semiHidden="0" w:uiPriority="66" w:unhideWhenUsed="0"/>
+    <w:lsdException w:name="Medium Grid 1 Accent 2" w:semiHidden="0" w:uiPriority="67" w:unhideWhenUsed="0"/>
+    <w:lsdException w:name="Medium Grid 2 Accent 2" w:semiHidden="0" w:uiPriority="68" w:unhideWhenUsed="0"/>
+    <w:lsdException w:name="Medium Grid 3 Accent 2" w:semiHidden="0" w:uiPriority="69" w:unhideWhenUsed="0"/>
+    <w:lsdException w:name="Dark List Accent 2" w:semiHidden="0" w:uiPriority="70" w:unhideWhenUsed="0"/>
+    <w:lsdException w:name="Colorful Shading Accent 2" w:semiHidden="0" w:uiPriority="71" w:unhideWhenUsed="0"/>
+    <w:lsdException w:name="Colorful List Accent 2" w:semiHidden="0" w:uiPriority="72" w:unhideWhenUsed="0"/>
+    <w:lsdException w:name="Colorful Grid Accent 2" w:semiHidden="0" w:uiPriority="73" w:unhideWhenUsed="0"/>
+    <w:lsdException w:name="Light Shading Accent 3" w:semiHidden="0" w:uiPriority="60" w:unhideWhenUsed="0"/>
+    <w:lsdException w:name="Light List Accent 3" w:semiHidden="0" w:uiPriority="61" w:unhideWhenUsed="0"/>
+    <w:lsdException w:name="Light Grid Accent 3" w:semiHidden="0" w:uiPriority="62" w:unhideWhenUsed="0"/>
+    <w:lsdException w:name="Medium Shading 1 Accent 3" w:semiHidden="0" w:uiPriority="63" w:unhideWhenUsed="0"/>
+    <w:lsdException w:name="Medium Shading 2 Accent 3" w:semiHidden="0" w:uiPriority="64" w:unhideWhenUsed="0"/>
+    <w:lsdException w:name="Medium List 1 Accent 3" w:semiHidden="0" w:uiPriority="65" w:unhideWhenUsed="0"/>
+    <w:lsdException w:name="Medium List 2 Accent 3" w:semiHidden="0" w:uiPriority="66" w:unhideWhenUsed="0"/>
+    <w:lsdException w:name="Medium Grid 1 Accent 3" w:semiHidden="0" w:uiPriority="67" w:unhideWhenUsed="0"/>
+    <w:lsdException w:name="Medium Grid 2 Accent 3" w:semiHidden="0" w:uiPriority="68" w:unhideWhenUsed="0"/>
+    <w:lsdException w:name="Medium Grid 3 Accent 3" w:semiHidden="0" w:uiPriority="69" w:unhideWhenUsed="0"/>
+    <w:lsdException w:name="Dark List Accent 3" w:semiHidden="0" w:uiPriority="70" w:unhideWhenUsed="0"/>
+    <w:lsdException w:name="Colorful Shading Accent 3" w:semiHidden="0" w:uiPriority="71" w:unhideWhenUsed="0"/>
+    <w:lsdException w:name="Colorful List Accent 3" w:semiHidden="0" w:uiPriority="72" w:unhideWhenUsed="0"/>
+    <w:lsdException w:name="Colorful Grid Accent 3" w:semiHidden="0" w:uiPriority="73" w:unhideWhenUsed="0"/>
+    <w:lsdException w:name="Light Shading Accent 4" w:semiHidden="0" w:uiPriority="60" w:unhideWhenUsed="0"/>
+    <w:lsdException w:name="Light List Accent 4" w:semiHidden="0" w:uiPriority="61" w:unhideWhenUsed="0"/>
+    <w:lsdException w:name="Light Grid Accent 4" w:semiHidden="0" w:uiPriority="62" w:unhideWhenUsed="0"/>
+    <w:lsdException w:name="Medium Shading 1 Accent 4" w:semiHidden="0" w:uiPriority="63" w:unhideWhenUsed="0"/>
+    <w:lsdException w:name="Medium Shading 2 Accent 4" w:semiHidden="0" w:uiPriority="64" w:unhideWhenUsed="0"/>
+    <w:lsdException w:name="Medium List 1 Accent 4" w:semiHidden="0" w:uiPriority="65" w:unhideWhenUsed="0"/>
+    <w:lsdException w:name="Medium List 2 Accent 4" w:semiHidden="0" w:uiPriority="66" w:unhideWhenUsed="0"/>
+    <w:lsdException w:name="Medium Grid 1 Accent 4" w:semiHidden="0" w:uiPriority="67" w:unhideWhenUsed="0"/>
+    <w:lsdException w:name="Medium Grid 2 Accent 4" w:semiHidden="0" w:uiPriority="68" w:unhideWhenUsed="0"/>
+    <w:lsdException w:name="Medium Grid 3 Accent 4" w:semiHidden="0" w:uiPriority="69" w:unhideWhenUsed="0"/>
+    <w:lsdException w:name="Dark List Accent 4" w:semiHidden="0" w:uiPriority="70" w:unhideWhenUsed="0"/>
+    <w:lsdException w:name="Colorful Shading Accent 4" w:semiHidden="0" w:uiPriority="71" w:unhideWhenUsed="0"/>
+    <w:lsdException w:name="Colorful List Accent 4" w:semiHidden="0" w:uiPriority="72" w:unhideWhenUsed="0"/>
+    <w:lsdException w:name="Colorful Grid Accent 4" w:semiHidden="0" w:uiPriority="73" w:unhideWhenUsed="0"/>
+    <w:lsdException w:name="Light Shading Accent 5" w:semiHidden="0" w:uiPriority="60" w:unhideWhenUsed="0"/>
+    <w:lsdException w:name="Light List Accent 5" w:semiHidden="0" w:uiPriority="61" w:unhideWhenUsed="0"/>
+    <w:lsdException w:name="Light Grid Accent 5" w:semiHidden="0" w:uiPriority="62" w:unhideWhenUsed="0"/>
+    <w:lsdException w:name="Medium Shading 1 Accent 5" w:semiHidden="0" w:uiPriority="63" w:unhideWhenUsed="0"/>
+    <w:lsdException w:name="Medium Shading 2 Accent 5" w:semiHidden="0" w:uiPriority="64" w:unhideWhenUsed="0"/>
+    <w:lsdException w:name="Medium List 1 Accent 5" w:semiHidden="0" w:uiPriority="65" w:unhideWhenUsed="0"/>
+    <w:lsdException w:name="Medium List 2 Accent 5" w:semiHidden="0" w:uiPriority="66" w:unhideWhenUsed="0"/>
+    <w:lsdException w:name="Medium Grid 1 Accent 5" w:semiHidden="0" w:uiPriority="67" w:unhideWhenUsed="0"/>
+    <w:lsdException w:name="Medium Grid 2 Accent 5" w:semiHidden="0" w:uiPriority="68" w:unhideWhenUsed="0"/>
+    <w:lsdException w:name="Medium Grid 3 Accent 5" w:semiHidden="0" w:uiPriority="69" w:unhideWhenUsed="0"/>
+    <w:lsdException w:name="Dark List Accent 5" w:semiHidden="0" w:uiPriority="70" w:unhideWhenUsed="0"/>
+    <w:lsdException w:name="Colorful Shading Accent 5" w:semiHidden="0" w:uiPriority="71" w:unhideWhenUsed="0"/>
+    <w:lsdException w:name="Colorful List Accent 5" w:semiHidden="0" w:uiPriority="72" w:unhideWhenUsed="0"/>
+    <w:lsdException w:name="Colorful Grid Accent 5" w:semiHidden="0" w:uiPriority="73" w:unhideWhenUsed="0"/>
+    <w:lsdException w:name="Light Shading Accent 6" w:semiHidden="0" w:uiPriority="60" w:unhideWhenUsed="0"/>
+    <w:lsdException w:name="Light List Accent 6" w:semiHidden="0" w:uiPriority="61" w:unhideWhenUsed="0"/>
+    <w:lsdException w:name="Light Grid Accent 6" w:semiHidden="0" w:uiPriority="62" w:unhideWhenUsed="0"/>
+    <w:lsdException w:name="Medium Shading 1 Accent 6" w:semiHidden="0" w:uiPriority="63" w:unhideWhenUsed="0"/>
+    <w:lsdException w:name="Medium Shading 2 Accent 6" w:semiHidden="0" w:uiPriority="64" w:unhideWhenUsed="0"/>
+    <w:lsdException w:name="Medium List 1 Accent 6" w:semiHidden="0" w:uiPriority="65" w:unhideWhenUsed="0"/>
+    <w:lsdException w:name="Medium List 2 Accent 6" w:semiHidden="0" w:uiPriority="66" w:unhideWhenUsed="0"/>
+    <w:lsdException w:name="Medium Grid 1 Accent 6" w:semiHidden="0" w:uiPriority="67" w:unhideWhenUsed="0"/>
+    <w:lsdException w:name="Medium Grid 2 Accent 6" w:semiHidden="0" w:uiPriority="68" w:unhideWhenUsed="0"/>
+    <w:lsdException w:name="Medium Grid 3 Accent 6" w:semiHidden="0" w:uiPriority="69" w:unhideWhenUsed="0"/>
+    <w:lsdException w:name="Dark List Accent 6" w:semiHidden="0" w:uiPriority="70" w:unhideWhenUsed="0"/>
+    <w:lsdException w:name="Colorful Shading Accent 6" w:semiHidden="0" w:uiPriority="71" w:unhideWhenUsed="0"/>
+    <w:lsdException w:name="Colorful List Accent 6" w:semiHidden="0" w:uiPriority="72" w:unhideWhenUsed="0"/>
+    <w:lsdException w:name="Colorful Grid Accent 6" w:semiHidden="0" w:uiPriority="73" w:unhideWhenUsed="0"/>
+    <w:lsdException w:name="Subtle Emphasis" w:semiHidden="0" w:uiPriority="19" w:unhideWhenUsed="0" w:qFormat="1"/>
+    <w:lsdException w:name="Intense Emphasis" w:semiHidden="0" w:uiPriority="21" w:unhideWhenUsed="0" w:qFormat="1"/>
+    <w:lsdException w:name="Subtle Reference" w:semiHidden="0" w:uiPriority="31" w:unhideWhenUsed="0" w:qFormat="1"/>
+    <w:lsdException w:name="Intense Reference" w:semiHidden="0" w:uiPriority="32" w:unhideWhenUsed="0" w:qFormat="1"/>
+    <w:lsdException w:name="Book Title" w:semiHidden="0" w:uiPriority="33" w:unhideWhenUsed="0" w:qFormat="1"/>
+    <w:lsdException w:name="Bibliography" w:uiPriority="37"/>
+    <w:lsdException w:name="TOC Heading" w:uiPriority="39" w:qFormat="1"/>
+  </w:latentStyles>
+  <w:style w:type="paragraph" w:default="1" w:styleId="Normal">
+    <w:name w:val="Normal"/>
+    <w:qFormat/>
+  </w:style>
+  <w:style w:type="character" w:default="1" w:styleId="DefaultParagraphFont">
+    <w:name w:val="Default Paragraph Font"/>
+    <w:uiPriority w:val="1"/>
+    <w:semiHidden/>
+    <w:unhideWhenUsed/>
+  </w:style>
+  <w:style w:type="table" w:default="1" w:styleId="TableNormal">
+    <w:name w:val="Normal Table"/>
+    <w:uiPriority w:val="99"/>
+    <w:semiHidden/>
+    <w:unhideWhenUsed/>
+    <w:tblPr>
+      <w:tblInd w:w="0" w:type="dxa"/>
+      <w:tblCellMar>
+        <w:top w:w="0" w:type="dxa"/>
+        <w:left w:w="108" w:type="dxa"/>
+        <w:bottom w:w="0" w:type="dxa"/>
+        <w:right w:w="108" w:type="dxa"/>
+      </w:tblCellMar>
+    </w:tblPr>
+  </w:style>
+  <w:style w:type="numbering" w:default="1" w:styleId="NoList">
+    <w:name w:val="No List"/>
+    <w:uiPriority w:val="99"/>
+    <w:semiHidden/>
+    <w:unhideWhenUsed/>
   </w:style>
 </w:styles>
 </file>

</xml_diff>